<commit_message>
Update Day 1 notes
</commit_message>
<xml_diff>
--- a/Day 1/Developing On AWS - Day 1.docx
+++ b/Day 1/Developing On AWS - Day 1.docx
@@ -381,7 +381,15 @@
         <w:jc w:val="both"/>
       </w:pPr>
       <w:r>
-        <w:t>Amazon API Gateway (creates an API layer for user to interact with our business logic hosted on aws lambdas or in servers)</w:t>
+        <w:t xml:space="preserve">Amazon API Gateway (creates an API layer for user to interact with our business logic hosted on </w:t>
+      </w:r>
+      <w:proofErr w:type="spellStart"/>
+      <w:r>
+        <w:t>aws</w:t>
+      </w:r>
+      <w:proofErr w:type="spellEnd"/>
+      <w:r>
+        <w:t xml:space="preserve"> lambdas or in servers)</w:t>
       </w:r>
     </w:p>
     <w:p>
@@ -484,7 +492,15 @@
         <w:jc w:val="both"/>
       </w:pPr>
       <w:r>
-        <w:t>When to use low level vs high level apis?</w:t>
+        <w:t xml:space="preserve">When to use low level vs high level </w:t>
+      </w:r>
+      <w:proofErr w:type="spellStart"/>
+      <w:r>
+        <w:t>apis</w:t>
+      </w:r>
+      <w:proofErr w:type="spellEnd"/>
+      <w:r>
+        <w:t>?</w:t>
       </w:r>
     </w:p>
     <w:p>
@@ -547,8 +563,13 @@
         <w:jc w:val="both"/>
       </w:pPr>
       <w:r>
-        <w:t>Setting up your AWS IDEs (e.g. setup VSCode</w:t>
-      </w:r>
+        <w:t xml:space="preserve">Setting up your AWS IDEs (e.g. setup </w:t>
+      </w:r>
+      <w:proofErr w:type="spellStart"/>
+      <w:r>
+        <w:t>VSCode</w:t>
+      </w:r>
+      <w:proofErr w:type="spellEnd"/>
       <w:r>
         <w:t xml:space="preserve"> </w:t>
       </w:r>
@@ -898,7 +919,27 @@
         </w:numPr>
       </w:pPr>
       <w:r>
-        <w:t>Examples:</w:t>
+        <w:t>Examples</w:t>
+      </w:r>
+      <w:r>
+        <w:t xml:space="preserve"> of various AWS CLI commands (</w:t>
+      </w:r>
+      <w:r>
+        <w:t xml:space="preserve">From </w:t>
+      </w:r>
+      <w:hyperlink r:id="rId10" w:history="1">
+        <w:r>
+          <w:rPr>
+            <w:rStyle w:val="Hyperlink"/>
+          </w:rPr>
+          <w:t>‘AWS CLI Reference’</w:t>
+        </w:r>
+      </w:hyperlink>
+      <w:r>
+        <w:t>)</w:t>
+      </w:r>
+      <w:r>
+        <w:t>:</w:t>
       </w:r>
       <w:r>
         <w:t xml:space="preserve"> </w:t>
@@ -924,8 +965,13 @@
           <w:numId w:val="4"/>
         </w:numPr>
       </w:pPr>
-      <w:r>
-        <w:t>aws –version</w:t>
+      <w:proofErr w:type="spellStart"/>
+      <w:r>
+        <w:t>aws</w:t>
+      </w:r>
+      <w:proofErr w:type="spellEnd"/>
+      <w:r>
+        <w:t xml:space="preserve"> –version</w:t>
       </w:r>
     </w:p>
     <w:p>
@@ -936,8 +982,13 @@
           <w:numId w:val="4"/>
         </w:numPr>
       </w:pPr>
-      <w:r>
-        <w:t>aws configure</w:t>
+      <w:proofErr w:type="spellStart"/>
+      <w:r>
+        <w:t>aws</w:t>
+      </w:r>
+      <w:proofErr w:type="spellEnd"/>
+      <w:r>
+        <w:t xml:space="preserve"> configure</w:t>
       </w:r>
     </w:p>
     <w:p>
@@ -948,8 +999,21 @@
           <w:numId w:val="4"/>
         </w:numPr>
       </w:pPr>
-      <w:r>
-        <w:t>aws sts get-caller-identity</w:t>
+      <w:proofErr w:type="spellStart"/>
+      <w:r>
+        <w:t>aws</w:t>
+      </w:r>
+      <w:proofErr w:type="spellEnd"/>
+      <w:r>
+        <w:t xml:space="preserve"> </w:t>
+      </w:r>
+      <w:proofErr w:type="spellStart"/>
+      <w:r>
+        <w:t>sts</w:t>
+      </w:r>
+      <w:proofErr w:type="spellEnd"/>
+      <w:r>
+        <w:t xml:space="preserve"> get-caller-identity</w:t>
       </w:r>
     </w:p>
     <w:p>
@@ -960,8 +1024,13 @@
           <w:numId w:val="4"/>
         </w:numPr>
       </w:pPr>
-      <w:r>
-        <w:t xml:space="preserve"> aws s3 ls</w:t>
+      <w:proofErr w:type="spellStart"/>
+      <w:r>
+        <w:t>aws</w:t>
+      </w:r>
+      <w:proofErr w:type="spellEnd"/>
+      <w:r>
+        <w:t xml:space="preserve"> s3 ls</w:t>
       </w:r>
     </w:p>
     <w:p>
@@ -972,8 +1041,29 @@
           <w:numId w:val="4"/>
         </w:numPr>
       </w:pPr>
-      <w:r>
-        <w:t>bucketToDelete=$(aws s3api list-buckets --output text --query 'Buckets[?contains(Name, `deletemebucket`) == `true`] | [0].Name')</w:t>
+      <w:proofErr w:type="spellStart"/>
+      <w:r>
+        <w:t>bucketToDelete</w:t>
+      </w:r>
+      <w:proofErr w:type="spellEnd"/>
+      <w:r>
+        <w:t>=$(</w:t>
+      </w:r>
+      <w:proofErr w:type="spellStart"/>
+      <w:r>
+        <w:t>aws</w:t>
+      </w:r>
+      <w:proofErr w:type="spellEnd"/>
+      <w:r>
+        <w:t xml:space="preserve"> s3api list-buckets --output text --query 'Buckets[?contains(Name, `</w:t>
+      </w:r>
+      <w:proofErr w:type="spellStart"/>
+      <w:r>
+        <w:t>deletemebucket</w:t>
+      </w:r>
+      <w:proofErr w:type="spellEnd"/>
+      <w:r>
+        <w:t>`) == `true`] | [0].Name')</w:t>
       </w:r>
       <w:r>
         <w:t xml:space="preserve"> </w:t>
@@ -982,7 +1072,15 @@
         <w:sym w:font="Wingdings" w:char="F0E0"/>
       </w:r>
       <w:r>
-        <w:t xml:space="preserve"> creating a variable called bucketToDelete which contains a query to delete a s3 bucket later</w:t>
+        <w:t xml:space="preserve"> creating a variable called </w:t>
+      </w:r>
+      <w:proofErr w:type="spellStart"/>
+      <w:r>
+        <w:t>bucketToDelete</w:t>
+      </w:r>
+      <w:proofErr w:type="spellEnd"/>
+      <w:r>
+        <w:t xml:space="preserve"> which contains a query to delete a s3 bucket later</w:t>
       </w:r>
     </w:p>
     <w:p>
@@ -993,14 +1091,40 @@
           <w:numId w:val="4"/>
         </w:numPr>
       </w:pPr>
-      <w:r>
-        <w:t>aws s3 rb s3://$bucketToDelete</w:t>
+      <w:proofErr w:type="spellStart"/>
+      <w:r>
+        <w:t>aws</w:t>
+      </w:r>
+      <w:proofErr w:type="spellEnd"/>
+      <w:r>
+        <w:t xml:space="preserve"> s3 </w:t>
+      </w:r>
+      <w:proofErr w:type="spellStart"/>
+      <w:r>
+        <w:t>rb</w:t>
+      </w:r>
+      <w:proofErr w:type="spellEnd"/>
+      <w:r>
+        <w:t xml:space="preserve"> s3://$bucketToDelete</w:t>
       </w:r>
       <w:r>
         <w:t xml:space="preserve"> OR </w:t>
       </w:r>
-      <w:r>
-        <w:t xml:space="preserve">aws s3 rb s3://$bucketToDelete </w:t>
+      <w:proofErr w:type="spellStart"/>
+      <w:r>
+        <w:t>aws</w:t>
+      </w:r>
+      <w:proofErr w:type="spellEnd"/>
+      <w:r>
+        <w:t xml:space="preserve"> s3 </w:t>
+      </w:r>
+      <w:proofErr w:type="spellStart"/>
+      <w:r>
+        <w:t>rb</w:t>
+      </w:r>
+      <w:proofErr w:type="spellEnd"/>
+      <w:r>
+        <w:t xml:space="preserve"> s3://$bucketToDelete </w:t>
       </w:r>
       <w:r>
         <w:t>–</w:t>
@@ -1017,17 +1141,62 @@
           <w:numId w:val="4"/>
         </w:numPr>
       </w:pPr>
-      <w:r>
-        <w:t>policyArn=$(aws iam list-policies --output text --query 'Policies[?PolicyName == `S3-Delete-Bucket-Policy`].Arn')</w:t>
-      </w:r>
+      <w:proofErr w:type="spellStart"/>
+      <w:r>
+        <w:t>policyArn</w:t>
+      </w:r>
+      <w:proofErr w:type="spellEnd"/>
+      <w:r>
+        <w:t>=$(</w:t>
+      </w:r>
+      <w:proofErr w:type="spellStart"/>
+      <w:r>
+        <w:t>aws</w:t>
+      </w:r>
+      <w:proofErr w:type="spellEnd"/>
       <w:r>
         <w:t xml:space="preserve"> </w:t>
       </w:r>
+      <w:proofErr w:type="spellStart"/>
+      <w:r>
+        <w:t>iam</w:t>
+      </w:r>
+      <w:proofErr w:type="spellEnd"/>
+      <w:r>
+        <w:t xml:space="preserve"> list-policies --output text --query 'Policies[?</w:t>
+      </w:r>
+      <w:proofErr w:type="spellStart"/>
+      <w:r>
+        <w:t>PolicyName</w:t>
+      </w:r>
+      <w:proofErr w:type="spellEnd"/>
+      <w:r>
+        <w:t xml:space="preserve"> == `S3-Delete-Bucket-Policy`].</w:t>
+      </w:r>
+      <w:proofErr w:type="spellStart"/>
+      <w:r>
+        <w:t>Arn</w:t>
+      </w:r>
+      <w:proofErr w:type="spellEnd"/>
+      <w:r>
+        <w:t>')</w:t>
+      </w:r>
+      <w:r>
+        <w:t xml:space="preserve"> </w:t>
+      </w:r>
       <w:r>
         <w:sym w:font="Wingdings" w:char="F0E0"/>
       </w:r>
       <w:r>
-        <w:t xml:space="preserve"> creating a variable called policyArn which will be used to query AWS on a list of policies of that name in that account</w:t>
+        <w:t xml:space="preserve"> creating a variable called </w:t>
+      </w:r>
+      <w:proofErr w:type="spellStart"/>
+      <w:r>
+        <w:t>policyArn</w:t>
+      </w:r>
+      <w:proofErr w:type="spellEnd"/>
+      <w:r>
+        <w:t xml:space="preserve"> which will be used to query AWS on a list of policies of that name in that account</w:t>
       </w:r>
     </w:p>
     <w:p>
@@ -1038,8 +1207,37 @@
           <w:numId w:val="4"/>
         </w:numPr>
       </w:pPr>
-      <w:r>
-        <w:t>aws iam get-policy-version --policy-arn $policyArn --version-id v1</w:t>
+      <w:proofErr w:type="spellStart"/>
+      <w:r>
+        <w:t>aws</w:t>
+      </w:r>
+      <w:proofErr w:type="spellEnd"/>
+      <w:r>
+        <w:t xml:space="preserve"> </w:t>
+      </w:r>
+      <w:proofErr w:type="spellStart"/>
+      <w:r>
+        <w:t>iam</w:t>
+      </w:r>
+      <w:proofErr w:type="spellEnd"/>
+      <w:r>
+        <w:t xml:space="preserve"> get-policy-version --policy-</w:t>
+      </w:r>
+      <w:proofErr w:type="spellStart"/>
+      <w:r>
+        <w:t>arn</w:t>
+      </w:r>
+      <w:proofErr w:type="spellEnd"/>
+      <w:r>
+        <w:t xml:space="preserve"> $</w:t>
+      </w:r>
+      <w:proofErr w:type="spellStart"/>
+      <w:r>
+        <w:t>policyArn</w:t>
+      </w:r>
+      <w:proofErr w:type="spellEnd"/>
+      <w:r>
+        <w:t xml:space="preserve"> --version-id v1</w:t>
       </w:r>
       <w:r>
         <w:t xml:space="preserve"> (get a particular policy with that query &amp; review it if it has the necessary permissions – recall ‘effect’, ‘action’, ‘resource’)</w:t>
@@ -1053,8 +1251,37 @@
           <w:numId w:val="4"/>
         </w:numPr>
       </w:pPr>
-      <w:r>
-        <w:t>aws iam attach-role-policy --policy-arn $policyArn --role-name notes-application-role</w:t>
+      <w:proofErr w:type="spellStart"/>
+      <w:r>
+        <w:t>aws</w:t>
+      </w:r>
+      <w:proofErr w:type="spellEnd"/>
+      <w:r>
+        <w:t xml:space="preserve"> </w:t>
+      </w:r>
+      <w:proofErr w:type="spellStart"/>
+      <w:r>
+        <w:t>iam</w:t>
+      </w:r>
+      <w:proofErr w:type="spellEnd"/>
+      <w:r>
+        <w:t xml:space="preserve"> attach-role-policy --policy-</w:t>
+      </w:r>
+      <w:proofErr w:type="spellStart"/>
+      <w:r>
+        <w:t>arn</w:t>
+      </w:r>
+      <w:proofErr w:type="spellEnd"/>
+      <w:r>
+        <w:t xml:space="preserve"> $</w:t>
+      </w:r>
+      <w:proofErr w:type="spellStart"/>
+      <w:r>
+        <w:t>policyArn</w:t>
+      </w:r>
+      <w:proofErr w:type="spellEnd"/>
+      <w:r>
+        <w:t xml:space="preserve"> --role-name notes-application-role</w:t>
       </w:r>
       <w:r>
         <w:t xml:space="preserve"> (attaching a policy to a particular role)</w:t>
@@ -1068,8 +1295,21 @@
           <w:numId w:val="4"/>
         </w:numPr>
       </w:pPr>
-      <w:r>
-        <w:t>aws iam list-attached-role-policies --role-name notes-application-role</w:t>
+      <w:proofErr w:type="spellStart"/>
+      <w:r>
+        <w:t>aws</w:t>
+      </w:r>
+      <w:proofErr w:type="spellEnd"/>
+      <w:r>
+        <w:t xml:space="preserve"> </w:t>
+      </w:r>
+      <w:proofErr w:type="spellStart"/>
+      <w:r>
+        <w:t>iam</w:t>
+      </w:r>
+      <w:proofErr w:type="spellEnd"/>
+      <w:r>
+        <w:t xml:space="preserve"> list-attached-role-policies --role-name notes-application-role</w:t>
       </w:r>
       <w:r>
         <w:t xml:space="preserve"> (check if that policy has been added to your role)</w:t>
@@ -1705,7 +1945,15 @@
         <w:t>Example: RDS</w:t>
       </w:r>
       <w:r>
-        <w:t>, Aurora, Maria, PostgresSQL, MySQL, Oracle etc</w:t>
+        <w:t xml:space="preserve">, Aurora, Maria, </w:t>
+      </w:r>
+      <w:proofErr w:type="spellStart"/>
+      <w:r>
+        <w:t>PostgresSQL</w:t>
+      </w:r>
+      <w:proofErr w:type="spellEnd"/>
+      <w:r>
+        <w:t>, MySQL, Oracle etc</w:t>
       </w:r>
     </w:p>
     <w:p>
@@ -1903,8 +2151,13 @@
         <w:sym w:font="Wingdings" w:char="F0E0"/>
       </w:r>
       <w:r>
-        <w:t xml:space="preserve"> miliseconds</w:t>
-      </w:r>
+        <w:t xml:space="preserve"> </w:t>
+      </w:r>
+      <w:proofErr w:type="spellStart"/>
+      <w:r>
+        <w:t>miliseconds</w:t>
+      </w:r>
+      <w:proofErr w:type="spellEnd"/>
       <w:r>
         <w:t xml:space="preserve"> to fetch data</w:t>
       </w:r>
@@ -1926,8 +2179,13 @@
           <w:numId w:val="4"/>
         </w:numPr>
       </w:pPr>
-      <w:r>
-        <w:t>Glcarier Flexible Retrieval</w:t>
+      <w:proofErr w:type="spellStart"/>
+      <w:r>
+        <w:t>Glcarier</w:t>
+      </w:r>
+      <w:proofErr w:type="spellEnd"/>
+      <w:r>
+        <w:t xml:space="preserve"> Flexible Retrieval</w:t>
       </w:r>
       <w:r>
         <w:t xml:space="preserve"> </w:t>
@@ -2108,7 +2366,15 @@
         </w:numPr>
       </w:pPr>
       <w:r>
-        <w:t xml:space="preserve">Large file size (e.g,. &lt;= 5TB) </w:t>
+        <w:t>Large file size (</w:t>
+      </w:r>
+      <w:proofErr w:type="spellStart"/>
+      <w:r>
+        <w:t>e.g</w:t>
+      </w:r>
+      <w:proofErr w:type="spellEnd"/>
+      <w:r>
+        <w:t xml:space="preserve">,. &lt;= 5TB) </w:t>
       </w:r>
       <w:r>
         <w:sym w:font="Wingdings" w:char="F0E0"/>
@@ -2158,7 +2424,7 @@
       <w:r>
         <w:t xml:space="preserve">: </w:t>
       </w:r>
-      <w:hyperlink r:id="rId10" w:history="1">
+      <w:hyperlink r:id="rId11" w:history="1">
         <w:r>
           <w:rPr>
             <w:rStyle w:val="Hyperlink"/>
@@ -2209,7 +2475,15 @@
         </w:numPr>
       </w:pPr>
       <w:r>
-        <w:t>An Amazon EC2 instance containing the logic/app code to generate the presigned URL</w:t>
+        <w:t xml:space="preserve">An Amazon EC2 instance containing the logic/app code to generate the </w:t>
+      </w:r>
+      <w:proofErr w:type="spellStart"/>
+      <w:r>
+        <w:t>presigned</w:t>
+      </w:r>
+      <w:proofErr w:type="spellEnd"/>
+      <w:r>
+        <w:t xml:space="preserve"> URL</w:t>
       </w:r>
       <w:r>
         <w:t>.</w:t>
@@ -2224,7 +2498,15 @@
         </w:numPr>
       </w:pPr>
       <w:r>
-        <w:t>Returns presigned URLs to use to grant PUT or GET access, and specifies expiration date, and valid to which objects in the bucket</w:t>
+        <w:t xml:space="preserve">Returns </w:t>
+      </w:r>
+      <w:proofErr w:type="spellStart"/>
+      <w:r>
+        <w:t>presigned</w:t>
+      </w:r>
+      <w:proofErr w:type="spellEnd"/>
+      <w:r>
+        <w:t xml:space="preserve"> URLs to use to grant PUT or GET access, and specifies expiration date, and valid to which objects in the bucket</w:t>
       </w:r>
     </w:p>
     <w:p>
@@ -2479,13 +2761,29 @@
         <w:sym w:font="Wingdings" w:char="F0E0"/>
       </w:r>
       <w:r>
-        <w:t xml:space="preserve"> verifyBucketName </w:t>
+        <w:t xml:space="preserve"> </w:t>
+      </w:r>
+      <w:proofErr w:type="spellStart"/>
+      <w:r>
+        <w:t>verifyBucketName</w:t>
+      </w:r>
+      <w:proofErr w:type="spellEnd"/>
+      <w:r>
+        <w:t xml:space="preserve"> </w:t>
       </w:r>
       <w:r>
         <w:sym w:font="Wingdings" w:char="F0E0"/>
       </w:r>
       <w:r>
-        <w:t xml:space="preserve"> createBucket </w:t>
+        <w:t xml:space="preserve"> </w:t>
+      </w:r>
+      <w:proofErr w:type="spellStart"/>
+      <w:r>
+        <w:t>createBucket</w:t>
+      </w:r>
+      <w:proofErr w:type="spellEnd"/>
+      <w:r>
+        <w:t xml:space="preserve"> </w:t>
       </w:r>
       <w:r>
         <w:sym w:font="Wingdings" w:char="F0E0"/>
@@ -2535,7 +2833,7 @@
       <w:r>
         <w:t xml:space="preserve"> </w:t>
       </w:r>
-      <w:hyperlink r:id="rId11" w:history="1">
+      <w:hyperlink r:id="rId12" w:history="1">
         <w:r>
           <w:rPr>
             <w:rStyle w:val="Hyperlink"/>
@@ -2607,7 +2905,15 @@
         </w:rPr>
       </w:pPr>
       <w:r>
-        <w:t>AWS presigned URLS – provide temporary access to your S3 bucket</w:t>
+        <w:t xml:space="preserve">AWS </w:t>
+      </w:r>
+      <w:proofErr w:type="spellStart"/>
+      <w:r>
+        <w:t>presigned</w:t>
+      </w:r>
+      <w:proofErr w:type="spellEnd"/>
+      <w:r>
+        <w:t xml:space="preserve"> URLS – provide temporary access to your S3 bucket</w:t>
       </w:r>
       <w:r>
         <w:t>’s objects</w:t>
@@ -2627,7 +2933,7 @@
       <w:r>
         <w:t xml:space="preserve">Reference: </w:t>
       </w:r>
-      <w:hyperlink r:id="rId12" w:history="1">
+      <w:hyperlink r:id="rId13" w:anchor=":~:text=AWS%20Security%20Token%20Service%20(STS,you%20authenticate%20(federated%20users" w:history="1">
         <w:r>
           <w:rPr>
             <w:rStyle w:val="Hyperlink"/>
@@ -2647,7 +2953,7 @@
           <w:u w:val="single"/>
         </w:rPr>
       </w:pPr>
-      <w:hyperlink r:id="rId13" w:history="1">
+      <w:hyperlink r:id="rId14" w:history="1">
         <w:r>
           <w:rPr>
             <w:rStyle w:val="Hyperlink"/>
@@ -2710,7 +3016,7 @@
                     <pic:cNvPicPr/>
                   </pic:nvPicPr>
                   <pic:blipFill>
-                    <a:blip r:embed="rId14" cstate="print">
+                    <a:blip r:embed="rId15" cstate="print">
                       <a:extLst>
                         <a:ext uri="{28A0092B-C50C-407E-A947-70E740481C1C}">
                           <a14:useLocalDpi xmlns:a14="http://schemas.microsoft.com/office/drawing/2010/main" val="0"/>

</xml_diff>